<commit_message>
upload file project 2.zip for submission
</commit_message>
<xml_diff>
--- a/design diagrams/Part 2 Submission Folder/Part 2 Design Guide.docx
+++ b/design diagrams/Part 2 Submission Folder/Part 2 Design Guide.docx
@@ -5,22 +5,116 @@
     <w:p>
       <w:pPr>
         <w:jc w:val="center"/>
-      </w:pPr>
-      <w:r>
-        <w:t xml:space="preserve">Part 2 Design Guide </w:t>
-      </w:r>
-    </w:p>
-    <w:p>
-      <w:pPr>
-        <w:rPr>
-          <w:b/>
-          <w:bCs/>
-        </w:rPr>
-      </w:pPr>
-      <w:r>
-        <w:rPr>
-          <w:b/>
-          <w:bCs/>
+        <w:rPr>
+          <w:b/>
+          <w:bCs/>
+          <w:sz w:val="28"/>
+          <w:szCs w:val="28"/>
+        </w:rPr>
+      </w:pPr>
+      <w:r>
+        <w:rPr>
+          <w:b/>
+          <w:bCs/>
+          <w:sz w:val="28"/>
+          <w:szCs w:val="28"/>
+        </w:rPr>
+        <w:t>CS6461 Project Part 2</w:t>
+      </w:r>
+      <w:r>
+        <w:rPr>
+          <w:b/>
+          <w:bCs/>
+          <w:sz w:val="28"/>
+          <w:szCs w:val="28"/>
+        </w:rPr>
+        <w:t xml:space="preserve"> – </w:t>
+      </w:r>
+      <w:r>
+        <w:rPr>
+          <w:rFonts w:hint="eastAsia"/>
+          <w:b/>
+          <w:bCs/>
+          <w:sz w:val="28"/>
+          <w:szCs w:val="28"/>
+          <w:lang w:eastAsia="zh-CN"/>
+        </w:rPr>
+        <w:t>Design</w:t>
+      </w:r>
+      <w:r>
+        <w:rPr>
+          <w:b/>
+          <w:bCs/>
+          <w:sz w:val="28"/>
+          <w:szCs w:val="28"/>
+          <w:lang w:eastAsia="zh-CN"/>
+        </w:rPr>
+        <w:t xml:space="preserve"> </w:t>
+      </w:r>
+      <w:r>
+        <w:rPr>
+          <w:rFonts w:hint="eastAsia"/>
+          <w:b/>
+          <w:bCs/>
+          <w:sz w:val="28"/>
+          <w:szCs w:val="28"/>
+          <w:lang w:eastAsia="zh-CN"/>
+        </w:rPr>
+        <w:t>Notes</w:t>
+      </w:r>
+    </w:p>
+    <w:p>
+      <w:pPr>
+        <w:jc w:val="center"/>
+      </w:pPr>
+      <w:r>
+        <w:t xml:space="preserve">Brian </w:t>
+      </w:r>
+      <w:proofErr w:type="spellStart"/>
+      <w:r>
+        <w:t>Prisbe</w:t>
+      </w:r>
+      <w:proofErr w:type="spellEnd"/>
+      <w:r>
+        <w:t xml:space="preserve">, Charles Liu, Christian </w:t>
+      </w:r>
+      <w:proofErr w:type="spellStart"/>
+      <w:r>
+        <w:t>Guardado</w:t>
+      </w:r>
+      <w:proofErr w:type="spellEnd"/>
+      <w:r>
+        <w:t xml:space="preserve">, </w:t>
+      </w:r>
+      <w:proofErr w:type="spellStart"/>
+      <w:r>
+        <w:t>Danacea</w:t>
+      </w:r>
+      <w:proofErr w:type="spellEnd"/>
+      <w:r>
+        <w:t xml:space="preserve"> Vo</w:t>
+      </w:r>
+    </w:p>
+    <w:p>
+      <w:pPr>
+        <w:jc w:val="center"/>
+      </w:pPr>
+    </w:p>
+    <w:p>
+      <w:pPr>
+        <w:rPr>
+          <w:b/>
+          <w:bCs/>
+          <w:sz w:val="24"/>
+          <w:szCs w:val="24"/>
+        </w:rPr>
+      </w:pPr>
+      <w:r>
+        <w:rPr>
+          <w:b/>
+          <w:bCs/>
+          <w:sz w:val="24"/>
+          <w:szCs w:val="24"/>
         </w:rPr>
         <w:t xml:space="preserve">GUI Design </w:t>
       </w:r>
@@ -104,8 +198,14 @@
     </w:p>
     <w:p>
       <w:r>
-        <w:lastRenderedPageBreak/>
-        <w:t xml:space="preserve">IN Instruction GUI User Prompt:  </w:t>
+        <w:rPr>
+          <w:sz w:val="24"/>
+          <w:szCs w:val="24"/>
+        </w:rPr>
+        <w:t>IN Instruction GUI User Prompt:</w:t>
+      </w:r>
+      <w:r>
+        <w:t xml:space="preserve">  </w:t>
       </w:r>
       <w:r>
         <w:rPr>
@@ -228,24 +328,16 @@
         <w:tabs>
           <w:tab w:val="left" w:pos="3240"/>
         </w:tabs>
-      </w:pPr>
-    </w:p>
-    <w:p>
-      <w:pPr>
-        <w:tabs>
-          <w:tab w:val="left" w:pos="3240"/>
-        </w:tabs>
-        <w:rPr>
-          <w:b/>
-          <w:bCs/>
-        </w:rPr>
-      </w:pPr>
-      <w:r>
-        <w:rPr>
-          <w:b/>
-          <w:bCs/>
-        </w:rPr>
-        <w:lastRenderedPageBreak/>
+        <w:rPr>
+          <w:b/>
+          <w:bCs/>
+        </w:rPr>
+      </w:pPr>
+      <w:r>
+        <w:rPr>
+          <w:b/>
+          <w:bCs/>
+        </w:rPr>
         <w:t xml:space="preserve">Jump If Zero (JZ) Instruction: </w:t>
       </w:r>
     </w:p>
@@ -585,7 +677,6 @@
           <w:b/>
           <w:bCs/>
         </w:rPr>
-        <w:lastRenderedPageBreak/>
         <w:t xml:space="preserve">Jump and Save Return Address JSR Instruction: </w:t>
       </w:r>
     </w:p>
@@ -969,7 +1060,6 @@
           <w:b/>
           <w:bCs/>
         </w:rPr>
-        <w:lastRenderedPageBreak/>
         <w:t>Add Immediate to Register (AIR) Instruction</w:t>
       </w:r>
       <w:r>
@@ -1305,7 +1395,6 @@
           <w:b/>
           <w:bCs/>
         </w:rPr>
-        <w:lastRenderedPageBreak/>
         <w:t xml:space="preserve">Multiply Register by Register (MLT) Instruction: </w:t>
       </w:r>
     </w:p>
@@ -1465,11 +1554,67 @@
           <w:bCs/>
         </w:rPr>
       </w:pPr>
-      <w:r>
-        <w:rPr>
-          <w:b/>
-          <w:bCs/>
-        </w:rPr>
+    </w:p>
+    <w:p>
+      <w:pPr>
+        <w:tabs>
+          <w:tab w:val="left" w:pos="3240"/>
+        </w:tabs>
+        <w:rPr>
+          <w:b/>
+          <w:bCs/>
+        </w:rPr>
+      </w:pPr>
+    </w:p>
+    <w:p>
+      <w:pPr>
+        <w:tabs>
+          <w:tab w:val="left" w:pos="3240"/>
+        </w:tabs>
+        <w:rPr>
+          <w:b/>
+          <w:bCs/>
+        </w:rPr>
+      </w:pPr>
+    </w:p>
+    <w:p>
+      <w:pPr>
+        <w:tabs>
+          <w:tab w:val="left" w:pos="3240"/>
+        </w:tabs>
+        <w:rPr>
+          <w:b/>
+          <w:bCs/>
+        </w:rPr>
+      </w:pPr>
+    </w:p>
+    <w:p>
+      <w:pPr>
+        <w:tabs>
+          <w:tab w:val="left" w:pos="3240"/>
+        </w:tabs>
+        <w:rPr>
+          <w:b/>
+          <w:bCs/>
+        </w:rPr>
+      </w:pPr>
+    </w:p>
+    <w:p>
+      <w:pPr>
+        <w:tabs>
+          <w:tab w:val="left" w:pos="3240"/>
+        </w:tabs>
+        <w:rPr>
+          <w:b/>
+          <w:bCs/>
+        </w:rPr>
+      </w:pPr>
+      <w:r>
+        <w:rPr>
+          <w:b/>
+          <w:bCs/>
+        </w:rPr>
+        <w:lastRenderedPageBreak/>
         <w:t xml:space="preserve">Test Equality of Register with Register (TRR) Instruction: </w:t>
       </w:r>
     </w:p>
@@ -1541,7 +1686,6 @@
           <w:b/>
           <w:bCs/>
         </w:rPr>
-        <w:lastRenderedPageBreak/>
         <w:t xml:space="preserve">Logical And of Register with Register (AND) Instruction: </w:t>
       </w:r>
     </w:p>
@@ -1865,6 +2009,39 @@
           <w:bCs/>
         </w:rPr>
       </w:pPr>
+    </w:p>
+    <w:p>
+      <w:pPr>
+        <w:tabs>
+          <w:tab w:val="left" w:pos="3240"/>
+        </w:tabs>
+        <w:rPr>
+          <w:b/>
+          <w:bCs/>
+        </w:rPr>
+      </w:pPr>
+    </w:p>
+    <w:p>
+      <w:pPr>
+        <w:tabs>
+          <w:tab w:val="left" w:pos="3240"/>
+        </w:tabs>
+        <w:rPr>
+          <w:b/>
+          <w:bCs/>
+        </w:rPr>
+      </w:pPr>
+    </w:p>
+    <w:p>
+      <w:pPr>
+        <w:tabs>
+          <w:tab w:val="left" w:pos="3240"/>
+        </w:tabs>
+        <w:rPr>
+          <w:b/>
+          <w:bCs/>
+        </w:rPr>
+      </w:pPr>
       <w:r>
         <w:rPr>
           <w:b/>
@@ -1974,7 +2151,6 @@
           <w:b/>
           <w:bCs/>
         </w:rPr>
-        <w:lastRenderedPageBreak/>
         <w:t>Cache design:</w:t>
       </w:r>
     </w:p>
@@ -1988,99 +2164,15 @@
           <w:bCs/>
         </w:rPr>
       </w:pPr>
-    </w:p>
-    <w:p>
-      <w:pPr>
-        <w:rPr>
-          <w:b/>
-          <w:bCs/>
-        </w:rPr>
-      </w:pPr>
-      <w:r>
-        <w:rPr>
-          <w:b/>
-          <w:bCs/>
-        </w:rPr>
-        <w:br w:type="page"/>
-      </w:r>
-    </w:p>
-    <w:p>
-      <w:pPr>
-        <w:tabs>
-          <w:tab w:val="left" w:pos="3240"/>
-        </w:tabs>
-        <w:rPr>
-          <w:b/>
-          <w:bCs/>
-        </w:rPr>
-      </w:pPr>
-    </w:p>
-    <w:p>
-      <w:pPr>
-        <w:tabs>
-          <w:tab w:val="left" w:pos="3240"/>
-        </w:tabs>
-        <w:rPr>
-          <w:b/>
-          <w:bCs/>
-        </w:rPr>
-      </w:pPr>
-      <w:r>
-        <w:rPr>
-          <w:b/>
-          <w:bCs/>
-        </w:rPr>
-        <w:t xml:space="preserve">Program 1 Flowchart </w:t>
-      </w:r>
-    </w:p>
-    <w:p>
-      <w:pPr>
-        <w:tabs>
-          <w:tab w:val="left" w:pos="3240"/>
-        </w:tabs>
-      </w:pPr>
-      <w:r>
-        <w:t>Refer to the file “program1.drawio.svg” for a clear</w:t>
-      </w:r>
-      <w:r>
-        <w:t>er</w:t>
-      </w:r>
-      <w:r>
-        <w:t xml:space="preserve"> look</w:t>
-      </w:r>
-      <w:r>
-        <w:rPr>
-          <w:rFonts w:eastAsiaTheme="minorHAnsi"/>
-        </w:rPr>
-        <w:t>.</w:t>
-      </w:r>
-    </w:p>
-    <w:p>
-      <w:pPr>
-        <w:tabs>
-          <w:tab w:val="left" w:pos="3240"/>
-        </w:tabs>
-        <w:rPr>
-          <w:b/>
-          <w:bCs/>
-        </w:rPr>
-      </w:pPr>
-      <w:r>
-        <w:rPr>
-          <w:b/>
-          <w:bCs/>
-        </w:rPr>
-        <w:t xml:space="preserve"> </w:t>
-      </w:r>
       <w:r>
         <w:rPr>
           <w:noProof/>
         </w:rPr>
         <w:drawing>
-          <wp:inline distT="0" distB="0" distL="0" distR="0" wp14:anchorId="1A327DEB" wp14:editId="3F9FC7E4">
-            <wp:extent cx="5295900" cy="7249306"/>
-            <wp:effectExtent l="0" t="0" r="0" b="8890"/>
-            <wp:docPr id="24" name="图片 24"/>
+          <wp:inline distT="0" distB="0" distL="0" distR="0" wp14:anchorId="46AFA818" wp14:editId="501975B0">
+            <wp:extent cx="5943600" cy="4857115"/>
+            <wp:effectExtent l="0" t="0" r="0" b="635"/>
+            <wp:docPr id="23" name="图片 23"/>
             <wp:cNvGraphicFramePr>
               <a:graphicFrameLocks xmlns:a="http://schemas.openxmlformats.org/drawingml/2006/main" noChangeAspect="1"/>
             </wp:cNvGraphicFramePr>
@@ -2100,6 +2192,130 @@
                   <pic:spPr>
                     <a:xfrm>
                       <a:off x="0" y="0"/>
+                      <a:ext cx="5943600" cy="4857115"/>
+                    </a:xfrm>
+                    <a:prstGeom prst="rect">
+                      <a:avLst/>
+                    </a:prstGeom>
+                  </pic:spPr>
+                </pic:pic>
+              </a:graphicData>
+            </a:graphic>
+          </wp:inline>
+        </w:drawing>
+      </w:r>
+    </w:p>
+    <w:p>
+      <w:pPr>
+        <w:rPr>
+          <w:b/>
+          <w:bCs/>
+        </w:rPr>
+      </w:pPr>
+      <w:r>
+        <w:rPr>
+          <w:b/>
+          <w:bCs/>
+        </w:rPr>
+        <w:br w:type="page"/>
+      </w:r>
+    </w:p>
+    <w:p>
+      <w:pPr>
+        <w:tabs>
+          <w:tab w:val="left" w:pos="3240"/>
+        </w:tabs>
+        <w:rPr>
+          <w:b/>
+          <w:bCs/>
+        </w:rPr>
+      </w:pPr>
+    </w:p>
+    <w:p>
+      <w:pPr>
+        <w:tabs>
+          <w:tab w:val="left" w:pos="3240"/>
+        </w:tabs>
+        <w:rPr>
+          <w:b/>
+          <w:bCs/>
+        </w:rPr>
+      </w:pPr>
+      <w:r>
+        <w:rPr>
+          <w:b/>
+          <w:bCs/>
+        </w:rPr>
+        <w:t xml:space="preserve">Program 1 Flowchart </w:t>
+      </w:r>
+    </w:p>
+    <w:p>
+      <w:pPr>
+        <w:tabs>
+          <w:tab w:val="left" w:pos="3240"/>
+        </w:tabs>
+      </w:pPr>
+      <w:r>
+        <w:t>Refer to the file “program1.drawio.svg” for a clear</w:t>
+      </w:r>
+      <w:r>
+        <w:t>er</w:t>
+      </w:r>
+      <w:r>
+        <w:t xml:space="preserve"> look</w:t>
+      </w:r>
+      <w:r>
+        <w:rPr>
+          <w:rFonts w:eastAsiaTheme="minorHAnsi"/>
+        </w:rPr>
+        <w:t>.</w:t>
+      </w:r>
+    </w:p>
+    <w:p>
+      <w:pPr>
+        <w:tabs>
+          <w:tab w:val="left" w:pos="3240"/>
+        </w:tabs>
+        <w:rPr>
+          <w:b/>
+          <w:bCs/>
+        </w:rPr>
+      </w:pPr>
+      <w:r>
+        <w:rPr>
+          <w:b/>
+          <w:bCs/>
+        </w:rPr>
+        <w:t xml:space="preserve"> </w:t>
+      </w:r>
+      <w:r>
+        <w:rPr>
+          <w:noProof/>
+        </w:rPr>
+        <w:drawing>
+          <wp:inline distT="0" distB="0" distL="0" distR="0" wp14:anchorId="1A327DEB" wp14:editId="3F9FC7E4">
+            <wp:extent cx="5295900" cy="7249306"/>
+            <wp:effectExtent l="0" t="0" r="0" b="8890"/>
+            <wp:docPr id="24" name="图片 24"/>
+            <wp:cNvGraphicFramePr>
+              <a:graphicFrameLocks xmlns:a="http://schemas.openxmlformats.org/drawingml/2006/main" noChangeAspect="1"/>
+            </wp:cNvGraphicFramePr>
+            <a:graphic xmlns:a="http://schemas.openxmlformats.org/drawingml/2006/main">
+              <a:graphicData uri="http://schemas.openxmlformats.org/drawingml/2006/picture">
+                <pic:pic xmlns:pic="http://schemas.openxmlformats.org/drawingml/2006/picture">
+                  <pic:nvPicPr>
+                    <pic:cNvPr id="1" name=""/>
+                    <pic:cNvPicPr/>
+                  </pic:nvPicPr>
+                  <pic:blipFill>
+                    <a:blip r:embed="rId29"/>
+                    <a:stretch>
+                      <a:fillRect/>
+                    </a:stretch>
+                  </pic:blipFill>
+                  <pic:spPr>
+                    <a:xfrm>
+                      <a:off x="0" y="0"/>
                       <a:ext cx="5364973" cy="7343857"/>
                     </a:xfrm>
                     <a:prstGeom prst="rect">
@@ -2136,14 +2352,6 @@
           <w:b/>
           <w:bCs/>
         </w:rPr>
-        <w:br w:type="page"/>
-      </w:r>
-      <w:r>
-        <w:rPr>
-          <w:b/>
-          <w:bCs/>
-        </w:rPr>
-        <w:lastRenderedPageBreak/>
         <w:t xml:space="preserve">Class Diagram: </w:t>
       </w:r>
     </w:p>

</xml_diff>